<commit_message>
upload report and edit data_etl
</commit_message>
<xml_diff>
--- a/report.docx
+++ b/report.docx
@@ -1129,10 +1129,7 @@
         <w:t xml:space="preserve">mobile phone gyroscope </w:t>
       </w:r>
       <w:r>
-        <w:t>can also be used to conduct the direct of the movement. Each column was extracted to be a single csv file, so 216 single files(36 * 6) in total.</w:t>
-      </w:r>
-      <w:r>
-        <w:t xml:space="preserve"> </w:t>
+        <w:t xml:space="preserve">can also be used to conduct the direct of the movement. </w:t>
       </w:r>
     </w:p>
     <w:p/>
@@ -1216,22 +1213,209 @@
       <w:r>
         <w:t>05</w:t>
       </w:r>
+      <w:r>
+        <w:t xml:space="preserve"> half-cycles per sample. The coefficients returned from this function were then used in SciPy’s </w:t>
+      </w:r>
+      <w:proofErr w:type="spellStart"/>
+      <w:r>
+        <w:t>signal.filtfilt</w:t>
+      </w:r>
+      <w:proofErr w:type="spellEnd"/>
+      <w:r>
+        <w:t>() method</w:t>
+      </w:r>
+      <w:r>
+        <w:t>.</w:t>
+      </w:r>
+      <w:r>
+        <w:t xml:space="preserve"> Column added for those filtered data, e.g. </w:t>
+      </w:r>
+      <w:proofErr w:type="spellStart"/>
+      <w:r>
+        <w:t>ax_filtered</w:t>
+      </w:r>
+      <w:proofErr w:type="spellEnd"/>
+      <w:r>
+        <w:t>.</w:t>
+      </w:r>
+    </w:p>
+    <w:p>
+      <w:r>
+        <w:t xml:space="preserve">After processed the data, to be better evaluate we plotted the following </w:t>
+      </w:r>
+      <w:r>
+        <w:t>distribution graph</w:t>
+      </w:r>
+      <w:r>
+        <w:t>:</w:t>
+      </w:r>
+      <w:r>
+        <w:rPr>
+          <w:noProof/>
+        </w:rPr>
+        <w:t xml:space="preserve"> </w:t>
+      </w:r>
+      <w:r>
+        <w:rPr>
+          <w:noProof/>
+        </w:rPr>
+        <w:drawing>
+          <wp:inline distT="0" distB="0" distL="0" distR="0" wp14:anchorId="1106A8FF" wp14:editId="478DE620">
+            <wp:extent cx="5720316" cy="2969895"/>
+            <wp:effectExtent l="0" t="0" r="0" b="1905"/>
+            <wp:docPr id="6" name="Picture 6"/>
+            <wp:cNvGraphicFramePr>
+              <a:graphicFrameLocks xmlns:a="http://schemas.openxmlformats.org/drawingml/2006/main" noChangeAspect="1"/>
+            </wp:cNvGraphicFramePr>
+            <a:graphic xmlns:a="http://schemas.openxmlformats.org/drawingml/2006/main">
+              <a:graphicData uri="http://schemas.openxmlformats.org/drawingml/2006/picture">
+                <pic:pic xmlns:pic="http://schemas.openxmlformats.org/drawingml/2006/picture">
+                  <pic:nvPicPr>
+                    <pic:cNvPr id="6" name="foot-ax_filtered.png"/>
+                    <pic:cNvPicPr/>
+                  </pic:nvPicPr>
+                  <pic:blipFill>
+                    <a:blip r:embed="rId5">
+                      <a:extLst>
+                        <a:ext uri="{28A0092B-C50C-407E-A947-70E740481C1C}">
+                          <a14:useLocalDpi xmlns:a14="http://schemas.microsoft.com/office/drawing/2010/main" val="0"/>
+                        </a:ext>
+                      </a:extLst>
+                    </a:blip>
+                    <a:stretch>
+                      <a:fillRect/>
+                    </a:stretch>
+                  </pic:blipFill>
+                  <pic:spPr>
+                    <a:xfrm>
+                      <a:off x="0" y="0"/>
+                      <a:ext cx="5903848" cy="3065182"/>
+                    </a:xfrm>
+                    <a:prstGeom prst="rect">
+                      <a:avLst/>
+                    </a:prstGeom>
+                  </pic:spPr>
+                </pic:pic>
+              </a:graphicData>
+            </a:graphic>
+          </wp:inline>
+        </w:drawing>
+      </w:r>
+    </w:p>
+    <w:p>
+      <w:r>
+        <w:rPr>
+          <w:noProof/>
+        </w:rPr>
+        <w:lastRenderedPageBreak/>
+        <w:drawing>
+          <wp:inline distT="0" distB="0" distL="0" distR="0">
+            <wp:extent cx="5943600" cy="2971800"/>
+            <wp:effectExtent l="0" t="0" r="0" b="0"/>
+            <wp:docPr id="7" name="Picture 7"/>
+            <wp:cNvGraphicFramePr>
+              <a:graphicFrameLocks xmlns:a="http://schemas.openxmlformats.org/drawingml/2006/main" noChangeAspect="1"/>
+            </wp:cNvGraphicFramePr>
+            <a:graphic xmlns:a="http://schemas.openxmlformats.org/drawingml/2006/main">
+              <a:graphicData uri="http://schemas.openxmlformats.org/drawingml/2006/picture">
+                <pic:pic xmlns:pic="http://schemas.openxmlformats.org/drawingml/2006/picture">
+                  <pic:nvPicPr>
+                    <pic:cNvPr id="7" name="hand-ax_filtered.png"/>
+                    <pic:cNvPicPr/>
+                  </pic:nvPicPr>
+                  <pic:blipFill>
+                    <a:blip r:embed="rId6">
+                      <a:extLst>
+                        <a:ext uri="{28A0092B-C50C-407E-A947-70E740481C1C}">
+                          <a14:useLocalDpi xmlns:a14="http://schemas.microsoft.com/office/drawing/2010/main" val="0"/>
+                        </a:ext>
+                      </a:extLst>
+                    </a:blip>
+                    <a:stretch>
+                      <a:fillRect/>
+                    </a:stretch>
+                  </pic:blipFill>
+                  <pic:spPr>
+                    <a:xfrm>
+                      <a:off x="0" y="0"/>
+                      <a:ext cx="5943600" cy="2971800"/>
+                    </a:xfrm>
+                    <a:prstGeom prst="rect">
+                      <a:avLst/>
+                    </a:prstGeom>
+                  </pic:spPr>
+                </pic:pic>
+              </a:graphicData>
+            </a:graphic>
+          </wp:inline>
+        </w:drawing>
+      </w:r>
+      <w:r>
+        <w:rPr>
+          <w:noProof/>
+        </w:rPr>
+        <w:drawing>
+          <wp:inline distT="0" distB="0" distL="0" distR="0">
+            <wp:extent cx="5943600" cy="2971800"/>
+            <wp:effectExtent l="0" t="0" r="0" b="0"/>
+            <wp:docPr id="8" name="Picture 8"/>
+            <wp:cNvGraphicFramePr>
+              <a:graphicFrameLocks xmlns:a="http://schemas.openxmlformats.org/drawingml/2006/main" noChangeAspect="1"/>
+            </wp:cNvGraphicFramePr>
+            <a:graphic xmlns:a="http://schemas.openxmlformats.org/drawingml/2006/main">
+              <a:graphicData uri="http://schemas.openxmlformats.org/drawingml/2006/picture">
+                <pic:pic xmlns:pic="http://schemas.openxmlformats.org/drawingml/2006/picture">
+                  <pic:nvPicPr>
+                    <pic:cNvPr id="8" name="pocket-ax_filtered.png"/>
+                    <pic:cNvPicPr/>
+                  </pic:nvPicPr>
+                  <pic:blipFill>
+                    <a:blip r:embed="rId7">
+                      <a:extLst>
+                        <a:ext uri="{28A0092B-C50C-407E-A947-70E740481C1C}">
+                          <a14:useLocalDpi xmlns:a14="http://schemas.microsoft.com/office/drawing/2010/main" val="0"/>
+                        </a:ext>
+                      </a:extLst>
+                    </a:blip>
+                    <a:stretch>
+                      <a:fillRect/>
+                    </a:stretch>
+                  </pic:blipFill>
+                  <pic:spPr>
+                    <a:xfrm>
+                      <a:off x="0" y="0"/>
+                      <a:ext cx="5943600" cy="2971800"/>
+                    </a:xfrm>
+                    <a:prstGeom prst="rect">
+                      <a:avLst/>
+                    </a:prstGeom>
+                  </pic:spPr>
+                </pic:pic>
+              </a:graphicData>
+            </a:graphic>
+          </wp:inline>
+        </w:drawing>
+      </w:r>
+    </w:p>
+    <w:p/>
+    <w:p/>
+    <w:p>
+      <w:r>
+        <w:t>Figures show single factor ax for different activities and different position we tie to the subjects.</w:t>
+      </w:r>
+    </w:p>
+    <w:p>
+      <w:r>
+        <w:t xml:space="preserve">As shown from the graphs, use single factor e.g. ax to distinguished different types of movement activities is not realistic. Most of the data are concentrated around 0. </w:t>
+      </w:r>
+    </w:p>
+    <w:p>
+      <w:r>
+        <w:t>In the following steps, all the factors will be used to model human activities.</w:t>
+      </w:r>
       <w:bookmarkStart w:id="0" w:name="_GoBack"/>
       <w:bookmarkEnd w:id="0"/>
-      <w:r>
-        <w:t xml:space="preserve"> half-cycles per sample. The coefficients returned from this function were then used in SciPy’s </w:t>
-      </w:r>
-      <w:proofErr w:type="spellStart"/>
-      <w:r>
-        <w:t>signal.filtfilt</w:t>
-      </w:r>
-      <w:proofErr w:type="spellEnd"/>
-      <w:r>
-        <w:t>() method,</w:t>
-      </w:r>
-    </w:p>
-    <w:p/>
-    <w:p/>
+    </w:p>
     <w:p>
       <w:pPr>
         <w:rPr>

</xml_diff>